<commit_message>
Circuitos y esquemas p4
</commit_message>
<xml_diff>
--- a/P4 CAD/Practica_10_Eanalogica_JCTB.docx
+++ b/P4 CAD/Practica_10_Eanalogica_JCTB.docx
@@ -1952,10 +1952,7 @@
       </w:r>
       <w:proofErr w:type="gramEnd"/>
       <w:r>
-        <w:t xml:space="preserve">  pines  de  los   cuales 8 corresponden a sus canales analógicos de  entrada; éste solo puede leer un canal a la vez y dispone</w:t>
-      </w:r>
-      <w:r>
-        <w:t xml:space="preserve"> por lo tanto </w:t>
+        <w:t xml:space="preserve">  pines  de  los   cuales 8 corresponden a sus canales analógicos de  entrada; éste solo puede leer un canal a la vez y dispone por lo tanto </w:t>
       </w:r>
       <w:r>
         <w:rPr>
@@ -2012,10 +2009,7 @@
       </w:r>
       <w:proofErr w:type="spellStart"/>
       <w:r>
-        <w:t>maxi</w:t>
-      </w:r>
-      <w:r>
-        <w:t>ma</w:t>
+        <w:t>maxima</w:t>
       </w:r>
       <w:proofErr w:type="spellEnd"/>
       <w:r>
@@ -2336,10 +2330,7 @@
         <w:t xml:space="preserve">con </w:t>
       </w:r>
       <w:r>
-        <w:t>est</w:t>
-      </w:r>
-      <w:r>
-        <w:t xml:space="preserve">a línea </w:t>
+        <w:t xml:space="preserve">esta línea </w:t>
       </w:r>
       <w:r>
         <w:rPr>
@@ -2454,10 +2445,7 @@
         <w:t xml:space="preserve">EOC (fin de conversión): </w:t>
       </w:r>
       <w:r>
-        <w:t>cuan</w:t>
-      </w:r>
-      <w:r>
-        <w:t xml:space="preserve">do el proceso de conversión finaliza, el ADC emite esta señal para indicar que en el bus de datos </w:t>
+        <w:t xml:space="preserve">cuando el proceso de conversión finaliza, el ADC emite esta señal para indicar que en el bus de datos </w:t>
       </w:r>
       <w:proofErr w:type="gramStart"/>
       <w:r>
@@ -3733,10 +3721,7 @@
         <w:t xml:space="preserve">. </w:t>
       </w:r>
       <w:r>
-        <w:t xml:space="preserve">El primer pulso </w:t>
-      </w:r>
-      <w:r>
-        <w:t xml:space="preserve">de reloj en el </w:t>
+        <w:t xml:space="preserve">El primer pulso de reloj en el </w:t>
       </w:r>
       <w:r>
         <w:rPr>
@@ -3913,10 +3898,7 @@
         <w:jc w:val="both"/>
       </w:pPr>
       <w:r>
-        <w:t>Si el voltaje en la salida del DAC es menor que el d</w:t>
-      </w:r>
-      <w:r>
-        <w:t>e la señal de entrada, el comparador coloca en ‘1’ su salida y el S.A.R mantiene en ‘1’ su MSB. Todo lo anterior ha ocurrido en un solo pulso de reloj.</w:t>
+        <w:t>Si el voltaje en la salida del DAC es menor que el de la señal de entrada, el comparador coloca en ‘1’ su salida y el S.A.R mantiene en ‘1’ su MSB. Todo lo anterior ha ocurrido en un solo pulso de reloj.</w:t>
       </w:r>
     </w:p>
     <w:p>
@@ -3943,10 +3925,7 @@
         <w:t>(EOC</w:t>
       </w:r>
       <w:r>
-        <w:t>),</w:t>
-      </w:r>
-      <w:r>
-        <w:t xml:space="preserve"> que permite el almacenamiento de la palabra resultante en el registro de salida. Después de seleccionar el canal (3 bits) y dar la señal de </w:t>
+        <w:t xml:space="preserve">), que permite el almacenamiento de la palabra resultante en el registro de salida. Después de seleccionar el canal (3 bits) y dar la señal de </w:t>
       </w:r>
       <w:r>
         <w:rPr>
@@ -3955,10 +3934,7 @@
         <w:t>START</w:t>
       </w:r>
       <w:r>
-        <w:t>, el circuito emplea 100uS para completar el proceso; cuando esto ocurre, coloca los ocho bits de la palabra d</w:t>
-      </w:r>
-      <w:r>
-        <w:t xml:space="preserve">igital resultante en un registro </w:t>
+        <w:t xml:space="preserve">, el circuito emplea 100uS para completar el proceso; cuando esto ocurre, coloca los ocho bits de la palabra digital resultante en un registro </w:t>
       </w:r>
       <w:proofErr w:type="spellStart"/>
       <w:r>
@@ -4059,10 +4035,7 @@
       </w:r>
       <w:proofErr w:type="spellEnd"/>
       <w:r>
-        <w:t xml:space="preserve"> para 5V de la </w:t>
-      </w:r>
-      <w:r>
-        <w:t>señal de</w:t>
+        <w:t xml:space="preserve"> para 5V de la señal de</w:t>
       </w:r>
       <w:r>
         <w:rPr>
@@ -5315,13 +5288,7 @@
         <w:rPr>
           <w:sz w:val="20"/>
         </w:rPr>
-        <w:t>cons</w:t>
-      </w:r>
-      <w:r>
-        <w:rPr>
-          <w:sz w:val="20"/>
-        </w:rPr>
-        <w:t>ecuente</w:t>
+        <w:t>consecuente</w:t>
       </w:r>
       <w:r>
         <w:rPr>
@@ -5631,23 +5598,7 @@
                 <w:b/>
                 <w:color w:val="003366"/>
               </w:rPr>
-              <w:t xml:space="preserve"> de </w:t>
-            </w:r>
-            <w:r>
-              <w:rPr>
-                <w:rFonts w:ascii="Arial Narrow" w:hAnsi="Arial Narrow"/>
-                <w:b/>
-                <w:color w:val="003366"/>
-              </w:rPr>
-              <w:t>Entradas</w:t>
-            </w:r>
-            <w:r>
-              <w:rPr>
-                <w:rFonts w:ascii="Arial Narrow" w:hAnsi="Arial Narrow"/>
-                <w:b/>
-                <w:color w:val="003366"/>
-              </w:rPr>
-              <w:t xml:space="preserve"> analógicas</w:t>
+              <w:t xml:space="preserve"> de Entradas analógicas</w:t>
             </w:r>
           </w:p>
         </w:tc>
@@ -6159,10 +6110,7 @@
         <w:ind w:left="308" w:right="418" w:firstLine="720"/>
       </w:pPr>
       <w:r>
-        <w:t>En el divisor resistivo mida el voltaje correspondiente a las entradas análogas de IN0 hasta IN7, complete la tabla siguiente, al mismo tiempo calcule la resolución de voltaje en el convertido</w:t>
-      </w:r>
-      <w:r>
-        <w:t xml:space="preserve">r tomando en cuenta que es de 8 bits y la entrada de referencia que es de 5 volts. Determine el valor correspondiente de acuerdo al valor </w:t>
+        <w:t xml:space="preserve">En el divisor resistivo mida el voltaje correspondiente a las entradas análogas de IN0 hasta IN7, complete la tabla siguiente, al mismo tiempo calcule la resolución de voltaje en el convertidor tomando en cuenta que es de 8 bits y la entrada de referencia que es de 5 volts. Determine el valor correspondiente de acuerdo al valor </w:t>
       </w:r>
       <w:proofErr w:type="spellStart"/>
       <w:r>
@@ -6178,10 +6126,7 @@
       </w:r>
       <w:proofErr w:type="spellEnd"/>
       <w:r>
-        <w:t xml:space="preserve"> comparado con el valor reflejado en las salidas digitales, determine el</w:t>
-      </w:r>
-      <w:r>
-        <w:t xml:space="preserve"> error en cada una de las lecturas correspondiente a cada canal.</w:t>
+        <w:t xml:space="preserve"> comparado con el valor reflejado en las salidas digitales, determine el error en cada una de las lecturas correspondiente a cada canal.</w:t>
       </w:r>
     </w:p>
     <w:p>
@@ -6369,8 +6314,6 @@
       <w:r>
         <w:t>Tabla de mediciones.</w:t>
       </w:r>
-      <w:bookmarkStart w:id="0" w:name="_GoBack"/>
-      <w:bookmarkEnd w:id="0"/>
     </w:p>
     <w:p>
       <w:pPr>
@@ -7053,14 +6996,7 @@
                 <w:rFonts w:ascii="Arial Narrow" w:hAnsi="Arial Narrow"/>
                 <w:b/>
               </w:rPr>
-              <w:t>IN</w:t>
-            </w:r>
-            <w:r>
-              <w:rPr>
-                <w:rFonts w:ascii="Arial Narrow" w:hAnsi="Arial Narrow"/>
-                <w:b/>
-              </w:rPr>
-              <w:t>1</w:t>
+              <w:t>IN1</w:t>
             </w:r>
           </w:p>
         </w:tc>
@@ -7129,7 +7065,13 @@
               <w:rPr>
                 <w:rFonts w:ascii="Arial Narrow" w:hAnsi="Arial Narrow"/>
               </w:rPr>
-              <w:t>56</w:t>
+              <w:t>5</w:t>
+            </w:r>
+            <w:r>
+              <w:rPr>
+                <w:rFonts w:ascii="Arial Narrow" w:hAnsi="Arial Narrow"/>
+              </w:rPr>
+              <w:t>6</w:t>
             </w:r>
           </w:p>
         </w:tc>
@@ -7221,7 +7163,19 @@
               <w:rPr>
                 <w:rFonts w:ascii="Arial Narrow" w:hAnsi="Arial Narrow"/>
               </w:rPr>
-              <w:t>0 V</w:t>
+              <w:t>0</w:t>
+            </w:r>
+            <w:r>
+              <w:rPr>
+                <w:rFonts w:ascii="Arial Narrow" w:hAnsi="Arial Narrow"/>
+              </w:rPr>
+              <w:t>.01</w:t>
+            </w:r>
+            <w:r>
+              <w:rPr>
+                <w:rFonts w:ascii="Arial Narrow" w:hAnsi="Arial Narrow"/>
+              </w:rPr>
+              <w:t xml:space="preserve"> V</w:t>
             </w:r>
           </w:p>
         </w:tc>
@@ -7274,14 +7228,7 @@
                 <w:rFonts w:ascii="Arial Narrow" w:hAnsi="Arial Narrow"/>
                 <w:b/>
               </w:rPr>
-              <w:t>IN</w:t>
-            </w:r>
-            <w:r>
-              <w:rPr>
-                <w:rFonts w:ascii="Arial Narrow" w:hAnsi="Arial Narrow"/>
-                <w:b/>
-              </w:rPr>
-              <w:t>2</w:t>
+              <w:t>IN2</w:t>
             </w:r>
           </w:p>
         </w:tc>
@@ -7350,7 +7297,13 @@
               <w:rPr>
                 <w:rFonts w:ascii="Arial Narrow" w:hAnsi="Arial Narrow"/>
               </w:rPr>
-              <w:t>84</w:t>
+              <w:t>8</w:t>
+            </w:r>
+            <w:r>
+              <w:rPr>
+                <w:rFonts w:ascii="Arial Narrow" w:hAnsi="Arial Narrow"/>
+              </w:rPr>
+              <w:t>5</w:t>
             </w:r>
           </w:p>
         </w:tc>
@@ -7373,7 +7326,13 @@
               <w:rPr>
                 <w:rFonts w:ascii="Arial Narrow" w:hAnsi="Arial Narrow"/>
               </w:rPr>
-              <w:t>84</w:t>
+              <w:t>8</w:t>
+            </w:r>
+            <w:r>
+              <w:rPr>
+                <w:rFonts w:ascii="Arial Narrow" w:hAnsi="Arial Narrow"/>
+              </w:rPr>
+              <w:t>6</w:t>
             </w:r>
           </w:p>
         </w:tc>
@@ -7396,7 +7355,13 @@
               <w:rPr>
                 <w:rFonts w:ascii="Arial Narrow" w:hAnsi="Arial Narrow"/>
               </w:rPr>
-              <w:t>01010101</w:t>
+              <w:t>0101010</w:t>
+            </w:r>
+            <w:r>
+              <w:rPr>
+                <w:rFonts w:ascii="Arial Narrow" w:hAnsi="Arial Narrow"/>
+              </w:rPr>
+              <w:t>1</w:t>
             </w:r>
           </w:p>
         </w:tc>
@@ -7419,7 +7384,19 @@
               <w:rPr>
                 <w:rFonts w:ascii="Arial Narrow" w:hAnsi="Arial Narrow"/>
               </w:rPr>
-              <w:t>01010100</w:t>
+              <w:t>010101</w:t>
+            </w:r>
+            <w:r>
+              <w:rPr>
+                <w:rFonts w:ascii="Arial Narrow" w:hAnsi="Arial Narrow"/>
+              </w:rPr>
+              <w:t>1</w:t>
+            </w:r>
+            <w:r>
+              <w:rPr>
+                <w:rFonts w:ascii="Arial Narrow" w:hAnsi="Arial Narrow"/>
+              </w:rPr>
+              <w:t>0</w:t>
             </w:r>
           </w:p>
         </w:tc>
@@ -7442,7 +7419,19 @@
               <w:rPr>
                 <w:rFonts w:ascii="Arial Narrow" w:hAnsi="Arial Narrow"/>
               </w:rPr>
-              <w:t>0 V</w:t>
+              <w:t>0</w:t>
+            </w:r>
+            <w:r>
+              <w:rPr>
+                <w:rFonts w:ascii="Arial Narrow" w:hAnsi="Arial Narrow"/>
+              </w:rPr>
+              <w:t>.06</w:t>
+            </w:r>
+            <w:r>
+              <w:rPr>
+                <w:rFonts w:ascii="Arial Narrow" w:hAnsi="Arial Narrow"/>
+              </w:rPr>
+              <w:t xml:space="preserve"> V</w:t>
             </w:r>
           </w:p>
         </w:tc>
@@ -7495,14 +7484,7 @@
                 <w:rFonts w:ascii="Arial Narrow" w:hAnsi="Arial Narrow"/>
                 <w:b/>
               </w:rPr>
-              <w:t>IN</w:t>
-            </w:r>
-            <w:r>
-              <w:rPr>
-                <w:rFonts w:ascii="Arial Narrow" w:hAnsi="Arial Narrow"/>
-                <w:b/>
-              </w:rPr>
-              <w:t>3</w:t>
+              <w:t>IN3</w:t>
             </w:r>
           </w:p>
         </w:tc>
@@ -7571,7 +7553,13 @@
               <w:rPr>
                 <w:rFonts w:ascii="Arial Narrow" w:hAnsi="Arial Narrow"/>
               </w:rPr>
-              <w:t>114</w:t>
+              <w:t>11</w:t>
+            </w:r>
+            <w:r>
+              <w:rPr>
+                <w:rFonts w:ascii="Arial Narrow" w:hAnsi="Arial Narrow"/>
+              </w:rPr>
+              <w:t>3</w:t>
             </w:r>
           </w:p>
         </w:tc>
@@ -7617,7 +7605,13 @@
               <w:rPr>
                 <w:rFonts w:ascii="Arial Narrow" w:hAnsi="Arial Narrow"/>
               </w:rPr>
-              <w:t>01110010</w:t>
+              <w:t>01110</w:t>
+            </w:r>
+            <w:r>
+              <w:rPr>
+                <w:rFonts w:ascii="Arial Narrow" w:hAnsi="Arial Narrow"/>
+              </w:rPr>
+              <w:t>001</w:t>
             </w:r>
           </w:p>
         </w:tc>
@@ -7663,19 +7657,19 @@
               <w:rPr>
                 <w:rFonts w:ascii="Arial Narrow" w:hAnsi="Arial Narrow"/>
               </w:rPr>
+              <w:t>0.</w:t>
+            </w:r>
+            <w:r>
+              <w:rPr>
+                <w:rFonts w:ascii="Arial Narrow" w:hAnsi="Arial Narrow"/>
+              </w:rPr>
               <w:t>0</w:t>
             </w:r>
             <w:r>
               <w:rPr>
                 <w:rFonts w:ascii="Arial Narrow" w:hAnsi="Arial Narrow"/>
               </w:rPr>
-              <w:t>.1</w:t>
-            </w:r>
-            <w:r>
-              <w:rPr>
-                <w:rFonts w:ascii="Arial Narrow" w:hAnsi="Arial Narrow"/>
-              </w:rPr>
-              <w:t xml:space="preserve"> V</w:t>
+              <w:t>1 V</w:t>
             </w:r>
           </w:p>
         </w:tc>
@@ -7698,7 +7692,7 @@
               <w:rPr>
                 <w:rFonts w:ascii="Arial Narrow" w:hAnsi="Arial Narrow"/>
               </w:rPr>
-              <w:t>0</w:t>
+              <w:t>1</w:t>
             </w:r>
           </w:p>
         </w:tc>
@@ -7728,14 +7722,7 @@
                 <w:rFonts w:ascii="Arial Narrow" w:hAnsi="Arial Narrow"/>
                 <w:b/>
               </w:rPr>
-              <w:t>IN</w:t>
-            </w:r>
-            <w:r>
-              <w:rPr>
-                <w:rFonts w:ascii="Arial Narrow" w:hAnsi="Arial Narrow"/>
-                <w:b/>
-              </w:rPr>
-              <w:t>4</w:t>
+              <w:t>IN4</w:t>
             </w:r>
           </w:p>
         </w:tc>
@@ -7804,7 +7791,13 @@
               <w:rPr>
                 <w:rFonts w:ascii="Arial Narrow" w:hAnsi="Arial Narrow"/>
               </w:rPr>
-              <w:t>142</w:t>
+              <w:t>14</w:t>
+            </w:r>
+            <w:r>
+              <w:rPr>
+                <w:rFonts w:ascii="Arial Narrow" w:hAnsi="Arial Narrow"/>
+              </w:rPr>
+              <w:t>1</w:t>
             </w:r>
           </w:p>
         </w:tc>
@@ -7850,7 +7843,13 @@
               <w:rPr>
                 <w:rFonts w:ascii="Arial Narrow" w:hAnsi="Arial Narrow"/>
               </w:rPr>
-              <w:t>10001110</w:t>
+              <w:t>100011</w:t>
+            </w:r>
+            <w:r>
+              <w:rPr>
+                <w:rFonts w:ascii="Arial Narrow" w:hAnsi="Arial Narrow"/>
+              </w:rPr>
+              <w:t>01</w:t>
             </w:r>
           </w:p>
         </w:tc>
@@ -7919,7 +7918,7 @@
               <w:rPr>
                 <w:rFonts w:ascii="Arial Narrow" w:hAnsi="Arial Narrow"/>
               </w:rPr>
-              <w:t>0</w:t>
+              <w:t>1</w:t>
             </w:r>
           </w:p>
         </w:tc>
@@ -7949,14 +7948,7 @@
                 <w:rFonts w:ascii="Arial Narrow" w:hAnsi="Arial Narrow"/>
                 <w:b/>
               </w:rPr>
-              <w:t>IN</w:t>
-            </w:r>
-            <w:r>
-              <w:rPr>
-                <w:rFonts w:ascii="Arial Narrow" w:hAnsi="Arial Narrow"/>
-                <w:b/>
-              </w:rPr>
-              <w:t>5</w:t>
+              <w:t>IN5</w:t>
             </w:r>
           </w:p>
         </w:tc>
@@ -8025,7 +8017,13 @@
               <w:rPr>
                 <w:rFonts w:ascii="Arial Narrow" w:hAnsi="Arial Narrow"/>
               </w:rPr>
-              <w:t>170</w:t>
+              <w:t>1</w:t>
+            </w:r>
+            <w:r>
+              <w:rPr>
+                <w:rFonts w:ascii="Arial Narrow" w:hAnsi="Arial Narrow"/>
+              </w:rPr>
+              <w:t>70</w:t>
             </w:r>
           </w:p>
         </w:tc>
@@ -8117,19 +8115,19 @@
               <w:rPr>
                 <w:rFonts w:ascii="Arial Narrow" w:hAnsi="Arial Narrow"/>
               </w:rPr>
+              <w:t>0.</w:t>
+            </w:r>
+            <w:r>
+              <w:rPr>
+                <w:rFonts w:ascii="Arial Narrow" w:hAnsi="Arial Narrow"/>
+              </w:rPr>
               <w:t>0</w:t>
             </w:r>
             <w:r>
               <w:rPr>
                 <w:rFonts w:ascii="Arial Narrow" w:hAnsi="Arial Narrow"/>
               </w:rPr>
-              <w:t>.1</w:t>
-            </w:r>
-            <w:r>
-              <w:rPr>
-                <w:rFonts w:ascii="Arial Narrow" w:hAnsi="Arial Narrow"/>
-              </w:rPr>
-              <w:t xml:space="preserve"> V</w:t>
+              <w:t>1 V</w:t>
             </w:r>
           </w:p>
         </w:tc>
@@ -8182,14 +8180,7 @@
                 <w:rFonts w:ascii="Arial Narrow" w:hAnsi="Arial Narrow"/>
                 <w:b/>
               </w:rPr>
-              <w:t>IN</w:t>
-            </w:r>
-            <w:r>
-              <w:rPr>
-                <w:rFonts w:ascii="Arial Narrow" w:hAnsi="Arial Narrow"/>
-                <w:b/>
-              </w:rPr>
-              <w:t>6</w:t>
+              <w:t>IN6</w:t>
             </w:r>
           </w:p>
         </w:tc>
@@ -8258,7 +8249,7 @@
               <w:rPr>
                 <w:rFonts w:ascii="Arial Narrow" w:hAnsi="Arial Narrow"/>
               </w:rPr>
-              <w:t>199</w:t>
+              <w:t>198</w:t>
             </w:r>
           </w:p>
         </w:tc>
@@ -8304,7 +8295,19 @@
               <w:rPr>
                 <w:rFonts w:ascii="Arial Narrow" w:hAnsi="Arial Narrow"/>
               </w:rPr>
-              <w:t>11000111</w:t>
+              <w:t>1100</w:t>
+            </w:r>
+            <w:r>
+              <w:rPr>
+                <w:rFonts w:ascii="Arial Narrow" w:hAnsi="Arial Narrow"/>
+              </w:rPr>
+              <w:t>011</w:t>
+            </w:r>
+            <w:r>
+              <w:rPr>
+                <w:rFonts w:ascii="Arial Narrow" w:hAnsi="Arial Narrow"/>
+              </w:rPr>
+              <w:t>0</w:t>
             </w:r>
           </w:p>
         </w:tc>
@@ -8373,7 +8376,7 @@
               <w:rPr>
                 <w:rFonts w:ascii="Arial Narrow" w:hAnsi="Arial Narrow"/>
               </w:rPr>
-              <w:t>1</w:t>
+              <w:t>2</w:t>
             </w:r>
           </w:p>
         </w:tc>
@@ -8403,14 +8406,7 @@
                 <w:rFonts w:ascii="Arial Narrow" w:hAnsi="Arial Narrow"/>
                 <w:b/>
               </w:rPr>
-              <w:t>IN</w:t>
-            </w:r>
-            <w:r>
-              <w:rPr>
-                <w:rFonts w:ascii="Arial Narrow" w:hAnsi="Arial Narrow"/>
-                <w:b/>
-              </w:rPr>
-              <w:t>7</w:t>
+              <w:t>IN7</w:t>
             </w:r>
           </w:p>
         </w:tc>
@@ -8479,7 +8475,13 @@
               <w:rPr>
                 <w:rFonts w:ascii="Arial Narrow" w:hAnsi="Arial Narrow"/>
               </w:rPr>
-              <w:t>227</w:t>
+              <w:t>2</w:t>
+            </w:r>
+            <w:r>
+              <w:rPr>
+                <w:rFonts w:ascii="Arial Narrow" w:hAnsi="Arial Narrow"/>
+              </w:rPr>
+              <w:t>26</w:t>
             </w:r>
           </w:p>
         </w:tc>
@@ -8525,7 +8527,19 @@
               <w:rPr>
                 <w:rFonts w:ascii="Arial Narrow" w:hAnsi="Arial Narrow"/>
               </w:rPr>
-              <w:t>11100011</w:t>
+              <w:t>11100</w:t>
+            </w:r>
+            <w:r>
+              <w:rPr>
+                <w:rFonts w:ascii="Arial Narrow" w:hAnsi="Arial Narrow"/>
+              </w:rPr>
+              <w:t>01</w:t>
+            </w:r>
+            <w:r>
+              <w:rPr>
+                <w:rFonts w:ascii="Arial Narrow" w:hAnsi="Arial Narrow"/>
+              </w:rPr>
+              <w:t>0</w:t>
             </w:r>
           </w:p>
         </w:tc>
@@ -8571,19 +8585,19 @@
               <w:rPr>
                 <w:rFonts w:ascii="Arial Narrow" w:hAnsi="Arial Narrow"/>
               </w:rPr>
+              <w:t>0.</w:t>
+            </w:r>
+            <w:r>
+              <w:rPr>
+                <w:rFonts w:ascii="Arial Narrow" w:hAnsi="Arial Narrow"/>
+              </w:rPr>
               <w:t>0</w:t>
             </w:r>
             <w:r>
               <w:rPr>
                 <w:rFonts w:ascii="Arial Narrow" w:hAnsi="Arial Narrow"/>
               </w:rPr>
-              <w:t>.1</w:t>
-            </w:r>
-            <w:r>
-              <w:rPr>
-                <w:rFonts w:ascii="Arial Narrow" w:hAnsi="Arial Narrow"/>
-              </w:rPr>
-              <w:t xml:space="preserve"> V</w:t>
+              <w:t>1 V</w:t>
             </w:r>
           </w:p>
         </w:tc>
@@ -8606,7 +8620,7 @@
               <w:rPr>
                 <w:rFonts w:ascii="Arial Narrow" w:hAnsi="Arial Narrow"/>
               </w:rPr>
-              <w:t>1</w:t>
+              <w:t>2</w:t>
             </w:r>
           </w:p>
         </w:tc>
@@ -8679,7 +8693,12 @@
         <w:jc w:val="both"/>
       </w:pPr>
       <w:r>
-        <w:t xml:space="preserve">Un tema importante cuando utilizamos un conversor AD es </w:t>
+        <w:t>Un tema importante c</w:t>
+      </w:r>
+      <w:bookmarkStart w:id="0" w:name="_GoBack"/>
+      <w:bookmarkEnd w:id="0"/>
+      <w:r>
+        <w:t xml:space="preserve">uando utilizamos un conversor AD es </w:t>
       </w:r>
       <w:proofErr w:type="gramStart"/>
       <w:r>
@@ -8742,13 +8761,7 @@
         <w:rPr>
           <w:spacing w:val="-7"/>
         </w:rPr>
-        <w:t>Supondrem</w:t>
-      </w:r>
-      <w:r>
-        <w:rPr>
-          <w:spacing w:val="-7"/>
-        </w:rPr>
-        <w:t xml:space="preserve">os </w:t>
+        <w:t xml:space="preserve">Supondremos </w:t>
       </w:r>
       <w:r>
         <w:rPr>
@@ -9493,13 +9506,7 @@
                     <w:rPr>
                       <w:rFonts w:ascii="Arial Narrow" w:hAnsi="Arial Narrow"/>
                     </w:rPr>
-                    <w:t>El ADC0809 es un conversor de 8 bits (la señal análoga se convierte en una palabra de 8 bits), que tiene la posibilidad de leer 8 señales analógicas (8 canales). Posee 28 pines de los cuales 8 corresponden a los ocho canales de entradas analógicos; éste so</w:t>
-                  </w:r>
-                  <w:r>
-                    <w:rPr>
-                      <w:rFonts w:ascii="Arial Narrow" w:hAnsi="Arial Narrow"/>
-                    </w:rPr>
-                    <w:t>lo puede leer un canal a la vez y dispone por lo tanto de un selector (multiplexor) de 3 líneas digitales, que permite escoger la señal de entrada a convertir, mediante el código binario.</w:t>
+                    <w:t>El ADC0809 es un conversor de 8 bits (la señal análoga se convierte en una palabra de 8 bits), que tiene la posibilidad de leer 8 señales analógicas (8 canales). Posee 28 pines de los cuales 8 corresponden a los ocho canales de entradas analógicos; éste solo puede leer un canal a la vez y dispone por lo tanto de un selector (multiplexor) de 3 líneas digitales, que permite escoger la señal de entrada a convertir, mediante el código binario.</w:t>
                   </w:r>
                 </w:p>
               </w:txbxContent>
@@ -9642,13 +9649,7 @@
                     <w:rPr>
                       <w:rFonts w:ascii="Arial Narrow" w:hAnsi="Arial Narrow"/>
                     </w:rPr>
-                    <w:t>Amplificador operacional de baja potencia doble. Pued</w:t>
-                  </w:r>
-                  <w:r>
-                    <w:rPr>
-                      <w:rFonts w:ascii="Arial Narrow" w:hAnsi="Arial Narrow"/>
-                    </w:rPr>
-                    <w:t>e operar con fuente simple de 3 a 32V. Posee protección contra cortocircuito a la salida.</w:t>
+                    <w:t>Amplificador operacional de baja potencia doble. Puede operar con fuente simple de 3 a 32V. Posee protección contra cortocircuito a la salida.</w:t>
                   </w:r>
                 </w:p>
               </w:txbxContent>
@@ -9784,13 +9785,7 @@
                     <w:rPr>
                       <w:rFonts w:ascii="Arial Narrow" w:hAnsi="Arial Narrow"/>
                     </w:rPr>
-                    <w:t xml:space="preserve"> desde el te</w:t>
-                  </w:r>
-                  <w:r>
-                    <w:rPr>
-                      <w:rFonts w:ascii="Arial Narrow" w:hAnsi="Arial Narrow"/>
-                    </w:rPr>
-                    <w:t>rminal de salida a una tensión debajo de cero. La precisión del LM35 es de</w:t>
+                    <w:t xml:space="preserve"> desde el terminal de salida a una tensión debajo de cero. La precisión del LM35 es de</w:t>
                   </w:r>
                 </w:p>
                 <w:p>
@@ -11703,6 +11698,7 @@
   <w:style w:type="character" w:default="1" w:styleId="Fuentedeprrafopredeter">
     <w:name w:val="Default Paragraph Font"/>
     <w:uiPriority w:val="1"/>
+    <w:semiHidden/>
     <w:unhideWhenUsed/>
   </w:style>
   <w:style w:type="table" w:default="1" w:styleId="Tablanormal">

</xml_diff>